<commit_message>
fix(lawmaker): stopped Table Captions using incorrectly using justification of Table Heading
</commit_message>
<xml_diff>
--- a/test/lawmaker/uksi/uksi-table-with-captions.docx
+++ b/test/lawmaker/uksi/uksi-table-with-captions.docx
@@ -592,6 +592,7 @@
     <w:p>
       <w:pPr>
         <w:pStyle w:val="TableTopText"/>
+        <w:jc w:val="left"/>
       </w:pPr>
       <w:r>
         <w:t>With some additional paragraphs that should</w:t>
@@ -729,9 +730,11 @@
             <w:r>
               <w:t xml:space="preserve"> </w:t>
             </w:r>
+            <w:proofErr w:type="spellStart"/>
             <w:r>
               <w:t>LAR,Tr</w:t>
             </w:r>
+            <w:proofErr w:type="spellEnd"/>
             <w:r>
               <w:t xml:space="preserve"> </w:t>
             </w:r>
@@ -873,68 +876,393 @@
           </w:p>
         </w:tc>
       </w:tr>
+    </w:tbl>
+    <w:bookmarkEnd w:id="43"/>
+    <w:p>
+      <w:pPr>
+        <w:pStyle w:val="H1"/>
+      </w:pPr>
+      <w:r>
+        <w:t>Citation</w:t>
+      </w:r>
+      <w:r>
+        <w:t xml:space="preserve"> </w:t>
+      </w:r>
+      <w:r>
+        <w:t>and</w:t>
+      </w:r>
+      <w:r>
+        <w:t xml:space="preserve"> </w:t>
+      </w:r>
+      <w:r>
+        <w:t>commencement</w:t>
+      </w:r>
+    </w:p>
+    <w:p>
+      <w:pPr>
+        <w:pStyle w:val="N1"/>
+      </w:pPr>
+      <w:r>
+        <w:t> </w:t>
+      </w:r>
+      <w:r>
+        <w:t>This</w:t>
+      </w:r>
+      <w:r>
+        <w:t xml:space="preserve"> </w:t>
+      </w:r>
+      <w:r>
+        <w:t>Order</w:t>
+      </w:r>
+      <w:r>
+        <w:t xml:space="preserve"> </w:t>
+      </w:r>
+      <w:r>
+        <w:t>may</w:t>
+      </w:r>
+      <w:r>
+        <w:t xml:space="preserve"> </w:t>
+      </w:r>
+      <w:r>
+        <w:t>be</w:t>
+      </w:r>
+      <w:r>
+        <w:t xml:space="preserve"> </w:t>
+      </w:r>
+      <w:r>
+        <w:t>cited</w:t>
+      </w:r>
+      <w:r>
+        <w:t xml:space="preserve"> </w:t>
+      </w:r>
+      <w:r>
+        <w:t>as</w:t>
+      </w:r>
+      <w:r>
+        <w:t xml:space="preserve"> </w:t>
+      </w:r>
+      <w:r>
+        <w:t>the</w:t>
+      </w:r>
+      <w:r>
+        <w:t xml:space="preserve"> </w:t>
+      </w:r>
+      <w:r>
+        <w:t>Drax</w:t>
+      </w:r>
+      <w:r>
+        <w:t xml:space="preserve"> </w:t>
+      </w:r>
+      <w:r>
+        <w:t>Power</w:t>
+      </w:r>
+      <w:r>
+        <w:t xml:space="preserve"> </w:t>
+      </w:r>
+      <w:r>
+        <w:t>Station</w:t>
+      </w:r>
+      <w:r>
+        <w:t xml:space="preserve"> </w:t>
+      </w:r>
+      <w:r>
+        <w:t>Bioenergy</w:t>
+      </w:r>
+      <w:r>
+        <w:t xml:space="preserve"> </w:t>
+      </w:r>
+      <w:r>
+        <w:t>with</w:t>
+      </w:r>
+      <w:r>
+        <w:t xml:space="preserve"> </w:t>
+      </w:r>
+      <w:r>
+        <w:t>Carbon</w:t>
+      </w:r>
+      <w:r>
+        <w:t xml:space="preserve"> </w:t>
+      </w:r>
+      <w:r>
+        <w:t>Capture</w:t>
+      </w:r>
+      <w:r>
+        <w:t xml:space="preserve"> </w:t>
+      </w:r>
+      <w:r>
+        <w:t>and</w:t>
+      </w:r>
+      <w:r>
+        <w:t xml:space="preserve"> </w:t>
+      </w:r>
+      <w:r>
+        <w:t>Storage</w:t>
+      </w:r>
+      <w:r>
+        <w:t xml:space="preserve"> </w:t>
+      </w:r>
+      <w:r>
+        <w:t>Extension</w:t>
+      </w:r>
+      <w:r>
+        <w:t xml:space="preserve"> </w:t>
+      </w:r>
+      <w:r>
+        <w:t>Order</w:t>
+      </w:r>
+      <w:r>
+        <w:t xml:space="preserve"> </w:t>
+      </w:r>
+      <w:r>
+        <w:t>2024</w:t>
+      </w:r>
+      <w:r>
+        <w:t xml:space="preserve"> </w:t>
+      </w:r>
+      <w:r>
+        <w:t>and</w:t>
+      </w:r>
+      <w:r>
+        <w:t xml:space="preserve"> </w:t>
+      </w:r>
+      <w:r>
+        <w:t>comes</w:t>
+      </w:r>
+      <w:r>
+        <w:t xml:space="preserve"> </w:t>
+      </w:r>
+      <w:r>
+        <w:t>into</w:t>
+      </w:r>
+      <w:r>
+        <w:t xml:space="preserve"> </w:t>
+      </w:r>
+      <w:r>
+        <w:t>force</w:t>
+      </w:r>
+      <w:r>
+        <w:t xml:space="preserve"> </w:t>
+      </w:r>
+      <w:r>
+        <w:t>on</w:t>
+      </w:r>
+      <w:r>
+        <w:t xml:space="preserve"> </w:t>
+      </w:r>
+      <w:r>
+        <w:t>7th</w:t>
+      </w:r>
+      <w:r>
+        <w:t xml:space="preserve"> </w:t>
+      </w:r>
+      <w:r>
+        <w:t>February</w:t>
+      </w:r>
+      <w:r>
+        <w:t xml:space="preserve"> </w:t>
+      </w:r>
+      <w:r>
+        <w:t>2024.</w:t>
+      </w:r>
+    </w:p>
+    <w:p>
+      <w:pPr>
+        <w:pStyle w:val="TableNumber"/>
+      </w:pPr>
+      <w:r>
+        <w:t>Table</w:t>
+      </w:r>
+      <w:r>
+        <w:t xml:space="preserve"> </w:t>
+      </w:r>
+      <w:fldSimple w:instr=" SEQ Table \* ARABIC \* MERGEFORMAT ">
+        <w:r>
+          <w:rPr>
+            <w:noProof/>
+          </w:rPr>
+          <w:t>1</w:t>
+        </w:r>
+      </w:fldSimple>
+    </w:p>
+    <w:p>
+      <w:pPr>
+        <w:pStyle w:val="TableCaption"/>
+        <w:jc w:val="center"/>
+      </w:pPr>
+      <w:r>
+        <w:t>Operational</w:t>
+      </w:r>
+      <w:r>
+        <w:t xml:space="preserve"> </w:t>
+      </w:r>
+      <w:r>
+        <w:t>Rating</w:t>
+      </w:r>
+      <w:r>
+        <w:t xml:space="preserve"> </w:t>
+      </w:r>
+      <w:r>
+        <w:t>Noise</w:t>
+      </w:r>
+      <w:r>
+        <w:t xml:space="preserve"> </w:t>
+      </w:r>
+      <w:r>
+        <w:t>Limits</w:t>
+      </w:r>
+    </w:p>
+    <w:p>
+      <w:pPr>
+        <w:pStyle w:val="TableTopText"/>
+        <w:jc w:val="right"/>
+      </w:pPr>
+      <w:r>
+        <w:t>With some additional paragraphs that should</w:t>
+      </w:r>
+    </w:p>
+    <w:p>
+      <w:pPr>
+        <w:pStyle w:val="TableTopText"/>
+        <w:jc w:val="center"/>
+      </w:pPr>
+      <w:r>
+        <w:t>Be inserted as subheadings</w:t>
+      </w:r>
+    </w:p>
+    <w:tbl>
+      <w:tblPr>
+        <w:tblW w:w="8528" w:type="dxa"/>
+        <w:tblBorders>
+          <w:top w:val="single" w:sz="4" w:space="0" w:color="auto"/>
+          <w:left w:val="single" w:sz="4" w:space="0" w:color="auto"/>
+          <w:bottom w:val="single" w:sz="4" w:space="0" w:color="auto"/>
+          <w:right w:val="single" w:sz="4" w:space="0" w:color="auto"/>
+          <w:insideH w:val="single" w:sz="4" w:space="0" w:color="auto"/>
+          <w:insideV w:val="single" w:sz="4" w:space="0" w:color="auto"/>
+        </w:tblBorders>
+        <w:tblLayout w:type="fixed"/>
+        <w:tblLook w:val="0000" w:firstRow="0" w:lastRow="0" w:firstColumn="0" w:lastColumn="0" w:noHBand="0" w:noVBand="0"/>
+      </w:tblPr>
+      <w:tblGrid>
+        <w:gridCol w:w="2132"/>
+        <w:gridCol w:w="2132"/>
+        <w:gridCol w:w="2132"/>
+        <w:gridCol w:w="2132"/>
+      </w:tblGrid>
       <w:tr>
         <w:tc>
           <w:tcPr>
             <w:tcW w:w="2132" w:type="dxa"/>
+            <w:shd w:val="clear" w:color="auto" w:fill="auto"/>
           </w:tcPr>
           <w:p>
             <w:pPr>
-              <w:pStyle w:val="TableText"/>
+              <w:pStyle w:val="ColumnHeader"/>
+              <w:jc w:val="center"/>
             </w:pPr>
             <w:r>
-              <w:t>R3,</w:t>
-            </w:r>
-            <w:r>
-              <w:t xml:space="preserve"> </w:t>
-            </w:r>
-            <w:r>
-              <w:t>Old</w:t>
-            </w:r>
-            <w:r>
-              <w:t xml:space="preserve"> </w:t>
-            </w:r>
-            <w:r>
-              <w:t>Lodge</w:t>
+              <w:t>(1)</w:t>
+            </w:r>
+          </w:p>
+          <w:p>
+            <w:pPr>
+              <w:pStyle w:val="ColumnHeader"/>
+              <w:jc w:val="center"/>
+            </w:pPr>
+            <w:r>
+              <w:t>Receptor</w:t>
             </w:r>
           </w:p>
         </w:tc>
         <w:tc>
           <w:tcPr>
             <w:tcW w:w="2132" w:type="dxa"/>
+            <w:shd w:val="clear" w:color="auto" w:fill="auto"/>
           </w:tcPr>
           <w:p>
             <w:pPr>
-              <w:pStyle w:val="TableText"/>
+              <w:pStyle w:val="ColumnHeader"/>
+              <w:jc w:val="center"/>
             </w:pPr>
             <w:r>
-              <w:t>467515.8</w:t>
+              <w:t>(2)</w:t>
+            </w:r>
+          </w:p>
+          <w:p>
+            <w:pPr>
+              <w:pStyle w:val="ColumnHeader"/>
+              <w:jc w:val="center"/>
+            </w:pPr>
+            <w:r>
+              <w:t>Easting</w:t>
             </w:r>
           </w:p>
         </w:tc>
         <w:tc>
           <w:tcPr>
             <w:tcW w:w="2132" w:type="dxa"/>
+            <w:shd w:val="clear" w:color="auto" w:fill="auto"/>
           </w:tcPr>
           <w:p>
             <w:pPr>
-              <w:pStyle w:val="TableText"/>
+              <w:pStyle w:val="ColumnHeader"/>
+              <w:jc w:val="center"/>
             </w:pPr>
             <w:r>
-              <w:t>428113.3</w:t>
+              <w:t>(3)</w:t>
+            </w:r>
+          </w:p>
+          <w:p>
+            <w:pPr>
+              <w:pStyle w:val="ColumnHeader"/>
+              <w:jc w:val="center"/>
+            </w:pPr>
+            <w:r>
+              <w:t>Northing</w:t>
             </w:r>
           </w:p>
         </w:tc>
         <w:tc>
           <w:tcPr>
             <w:tcW w:w="2132" w:type="dxa"/>
+            <w:shd w:val="clear" w:color="auto" w:fill="auto"/>
           </w:tcPr>
           <w:p>
             <w:pPr>
-              <w:pStyle w:val="TableText"/>
+              <w:pStyle w:val="ColumnHeader"/>
+              <w:jc w:val="center"/>
             </w:pPr>
             <w:r>
-              <w:t>24</w:t>
+              <w:t>(3)</w:t>
+            </w:r>
+          </w:p>
+          <w:p>
+            <w:pPr>
+              <w:pStyle w:val="ColumnHeader"/>
+              <w:jc w:val="center"/>
+            </w:pPr>
+            <w:r>
+              <w:t>Rating</w:t>
+            </w:r>
+            <w:r>
+              <w:t xml:space="preserve"> </w:t>
+            </w:r>
+            <w:r>
+              <w:t>Level,</w:t>
+            </w:r>
+            <w:r>
+              <w:t xml:space="preserve"> </w:t>
+            </w:r>
+            <w:proofErr w:type="spellStart"/>
+            <w:r>
+              <w:t>LAR,Tr</w:t>
+            </w:r>
+            <w:proofErr w:type="spellEnd"/>
+            <w:r>
+              <w:t xml:space="preserve"> </w:t>
+            </w:r>
+            <w:r>
+              <w:t>dB</w:t>
             </w:r>
           </w:p>
         </w:tc>
@@ -949,25 +1277,19 @@
               <w:pStyle w:val="TableText"/>
             </w:pPr>
             <w:r>
-              <w:t>R4,</w:t>
+              <w:t>R1,</w:t>
             </w:r>
             <w:r>
               <w:t xml:space="preserve"> </w:t>
             </w:r>
             <w:r>
-              <w:t>Drax</w:t>
+              <w:t>Wren</w:t>
             </w:r>
             <w:r>
               <w:t xml:space="preserve"> </w:t>
             </w:r>
             <w:r>
-              <w:t>Abbey</w:t>
-            </w:r>
-            <w:r>
-              <w:t xml:space="preserve"> </w:t>
-            </w:r>
-            <w:r>
-              <w:t>Farm</w:t>
+              <w:t>Hall</w:t>
             </w:r>
           </w:p>
         </w:tc>
@@ -980,7 +1302,7 @@
               <w:pStyle w:val="TableText"/>
             </w:pPr>
             <w:r>
-              <w:t>467042.9</w:t>
+              <w:t>467273.9</w:t>
             </w:r>
           </w:p>
         </w:tc>
@@ -993,7 +1315,7 @@
               <w:pStyle w:val="TableText"/>
             </w:pPr>
             <w:r>
-              <w:t>428281.2</w:t>
+              <w:t>427168.2</w:t>
             </w:r>
           </w:p>
         </w:tc>
@@ -1006,7 +1328,7 @@
               <w:pStyle w:val="TableText"/>
             </w:pPr>
             <w:r>
-              <w:t>26</w:t>
+              <w:t>30</w:t>
             </w:r>
           </w:p>
         </w:tc>
@@ -1021,19 +1343,19 @@
               <w:pStyle w:val="TableText"/>
             </w:pPr>
             <w:r>
-              <w:t>R5,</w:t>
+              <w:t>R2,</w:t>
             </w:r>
             <w:r>
               <w:t xml:space="preserve"> </w:t>
             </w:r>
             <w:r>
-              <w:t>Foreman’s</w:t>
+              <w:t>Long</w:t>
             </w:r>
             <w:r>
               <w:t xml:space="preserve"> </w:t>
             </w:r>
             <w:r>
-              <w:t>Cottage</w:t>
+              <w:t>Drax</w:t>
             </w:r>
           </w:p>
         </w:tc>
@@ -1046,7 +1368,7 @@
               <w:pStyle w:val="TableText"/>
             </w:pPr>
             <w:r>
-              <w:t>466842.8</w:t>
+              <w:t>468163.8</w:t>
             </w:r>
           </w:p>
         </w:tc>
@@ -1059,7 +1381,7 @@
               <w:pStyle w:val="TableText"/>
             </w:pPr>
             <w:r>
-              <w:t>428479.7</w:t>
+              <w:t>428107.5</w:t>
             </w:r>
           </w:p>
         </w:tc>
@@ -1072,7 +1394,407 @@
               <w:pStyle w:val="TableText"/>
             </w:pPr>
             <w:r>
-              <w:t>26</w:t>
+              <w:t>25</w:t>
+            </w:r>
+          </w:p>
+        </w:tc>
+      </w:tr>
+    </w:tbl>
+    <w:p>
+      <w:pPr>
+        <w:pStyle w:val="N2"/>
+        <w:numPr>
+          <w:ilvl w:val="0"/>
+          <w:numId w:val="0"/>
+        </w:numPr>
+      </w:pPr>
+    </w:p>
+    <w:p>
+      <w:pPr>
+        <w:pStyle w:val="H1"/>
+      </w:pPr>
+      <w:r>
+        <w:lastRenderedPageBreak/>
+        <w:t>Citation</w:t>
+      </w:r>
+      <w:r>
+        <w:t xml:space="preserve"> </w:t>
+      </w:r>
+      <w:r>
+        <w:t>and</w:t>
+      </w:r>
+      <w:r>
+        <w:t xml:space="preserve"> </w:t>
+      </w:r>
+      <w:r>
+        <w:t>commencement</w:t>
+      </w:r>
+    </w:p>
+    <w:p>
+      <w:pPr>
+        <w:pStyle w:val="N1"/>
+      </w:pPr>
+      <w:r>
+        <w:t> </w:t>
+      </w:r>
+      <w:r>
+        <w:t>This</w:t>
+      </w:r>
+      <w:r>
+        <w:t xml:space="preserve"> </w:t>
+      </w:r>
+      <w:r>
+        <w:t>Order</w:t>
+      </w:r>
+      <w:r>
+        <w:t xml:space="preserve"> </w:t>
+      </w:r>
+      <w:r>
+        <w:t>may</w:t>
+      </w:r>
+      <w:r>
+        <w:t xml:space="preserve"> </w:t>
+      </w:r>
+      <w:r>
+        <w:t>be</w:t>
+      </w:r>
+      <w:r>
+        <w:t xml:space="preserve"> </w:t>
+      </w:r>
+      <w:r>
+        <w:t>cited</w:t>
+      </w:r>
+      <w:r>
+        <w:t xml:space="preserve"> </w:t>
+      </w:r>
+      <w:r>
+        <w:t>as</w:t>
+      </w:r>
+      <w:r>
+        <w:t xml:space="preserve"> </w:t>
+      </w:r>
+      <w:r>
+        <w:t>the</w:t>
+      </w:r>
+      <w:r>
+        <w:t xml:space="preserve"> </w:t>
+      </w:r>
+      <w:r>
+        <w:t>Drax</w:t>
+      </w:r>
+      <w:r>
+        <w:t xml:space="preserve"> </w:t>
+      </w:r>
+      <w:r>
+        <w:t>Power</w:t>
+      </w:r>
+      <w:r>
+        <w:t xml:space="preserve"> </w:t>
+      </w:r>
+      <w:r>
+        <w:t>Station</w:t>
+      </w:r>
+      <w:r>
+        <w:t xml:space="preserve"> </w:t>
+      </w:r>
+      <w:r>
+        <w:t>Bioenergy</w:t>
+      </w:r>
+      <w:r>
+        <w:t xml:space="preserve"> </w:t>
+      </w:r>
+      <w:r>
+        <w:t>with</w:t>
+      </w:r>
+      <w:r>
+        <w:t xml:space="preserve"> </w:t>
+      </w:r>
+      <w:r>
+        <w:t>Carbon</w:t>
+      </w:r>
+      <w:r>
+        <w:t xml:space="preserve"> </w:t>
+      </w:r>
+      <w:r>
+        <w:t>Capture</w:t>
+      </w:r>
+      <w:r>
+        <w:t xml:space="preserve"> </w:t>
+      </w:r>
+      <w:r>
+        <w:t>and</w:t>
+      </w:r>
+      <w:r>
+        <w:t xml:space="preserve"> </w:t>
+      </w:r>
+      <w:r>
+        <w:t>Storage</w:t>
+      </w:r>
+      <w:r>
+        <w:t xml:space="preserve"> </w:t>
+      </w:r>
+      <w:r>
+        <w:t>Extension</w:t>
+      </w:r>
+      <w:r>
+        <w:t xml:space="preserve"> </w:t>
+      </w:r>
+      <w:r>
+        <w:t>Order</w:t>
+      </w:r>
+      <w:r>
+        <w:t xml:space="preserve"> </w:t>
+      </w:r>
+      <w:r>
+        <w:t>2024</w:t>
+      </w:r>
+      <w:r>
+        <w:t xml:space="preserve"> </w:t>
+      </w:r>
+      <w:r>
+        <w:t>and</w:t>
+      </w:r>
+      <w:r>
+        <w:t xml:space="preserve"> </w:t>
+      </w:r>
+      <w:r>
+        <w:t>comes</w:t>
+      </w:r>
+      <w:r>
+        <w:t xml:space="preserve"> </w:t>
+      </w:r>
+      <w:r>
+        <w:t>into</w:t>
+      </w:r>
+      <w:r>
+        <w:t xml:space="preserve"> </w:t>
+      </w:r>
+      <w:r>
+        <w:t>force</w:t>
+      </w:r>
+      <w:r>
+        <w:t xml:space="preserve"> </w:t>
+      </w:r>
+      <w:r>
+        <w:t>on</w:t>
+      </w:r>
+      <w:r>
+        <w:t xml:space="preserve"> </w:t>
+      </w:r>
+      <w:r>
+        <w:t>7th</w:t>
+      </w:r>
+      <w:r>
+        <w:t xml:space="preserve"> </w:t>
+      </w:r>
+      <w:r>
+        <w:t>February</w:t>
+      </w:r>
+      <w:r>
+        <w:t xml:space="preserve"> </w:t>
+      </w:r>
+      <w:r>
+        <w:t>2024.</w:t>
+      </w:r>
+    </w:p>
+    <w:p>
+      <w:pPr>
+        <w:pStyle w:val="TableNumber"/>
+      </w:pPr>
+      <w:r>
+        <w:t>Table</w:t>
+      </w:r>
+      <w:r>
+        <w:t xml:space="preserve"> </w:t>
+      </w:r>
+      <w:fldSimple w:instr=" SEQ Table \* ARABIC \* MERGEFORMAT ">
+        <w:r>
+          <w:rPr>
+            <w:noProof/>
+          </w:rPr>
+          <w:t>1</w:t>
+        </w:r>
+      </w:fldSimple>
+    </w:p>
+    <w:p>
+      <w:pPr>
+        <w:pStyle w:val="TableCaption"/>
+        <w:jc w:val="right"/>
+      </w:pPr>
+      <w:r>
+        <w:t>Operational</w:t>
+      </w:r>
+      <w:r>
+        <w:t xml:space="preserve"> </w:t>
+      </w:r>
+      <w:r>
+        <w:t>Rating</w:t>
+      </w:r>
+      <w:r>
+        <w:t xml:space="preserve"> </w:t>
+      </w:r>
+      <w:r>
+        <w:t>Noise</w:t>
+      </w:r>
+      <w:r>
+        <w:t xml:space="preserve"> </w:t>
+      </w:r>
+      <w:r>
+        <w:t>Limits</w:t>
+      </w:r>
+    </w:p>
+    <w:p>
+      <w:pPr>
+        <w:pStyle w:val="TableTopText"/>
+        <w:jc w:val="center"/>
+      </w:pPr>
+      <w:r>
+        <w:t>With some additional paragraphs that should</w:t>
+      </w:r>
+    </w:p>
+    <w:p>
+      <w:pPr>
+        <w:pStyle w:val="TableTopText"/>
+        <w:jc w:val="right"/>
+      </w:pPr>
+      <w:r>
+        <w:t>Be inserted as subheadings</w:t>
+      </w:r>
+    </w:p>
+    <w:tbl>
+      <w:tblPr>
+        <w:tblW w:w="8528" w:type="dxa"/>
+        <w:tblBorders>
+          <w:top w:val="single" w:sz="4" w:space="0" w:color="auto"/>
+          <w:left w:val="single" w:sz="4" w:space="0" w:color="auto"/>
+          <w:bottom w:val="single" w:sz="4" w:space="0" w:color="auto"/>
+          <w:right w:val="single" w:sz="4" w:space="0" w:color="auto"/>
+          <w:insideH w:val="single" w:sz="4" w:space="0" w:color="auto"/>
+          <w:insideV w:val="single" w:sz="4" w:space="0" w:color="auto"/>
+        </w:tblBorders>
+        <w:tblLayout w:type="fixed"/>
+        <w:tblLook w:val="0000" w:firstRow="0" w:lastRow="0" w:firstColumn="0" w:lastColumn="0" w:noHBand="0" w:noVBand="0"/>
+      </w:tblPr>
+      <w:tblGrid>
+        <w:gridCol w:w="2132"/>
+        <w:gridCol w:w="2132"/>
+        <w:gridCol w:w="2132"/>
+        <w:gridCol w:w="2132"/>
+      </w:tblGrid>
+      <w:tr>
+        <w:tc>
+          <w:tcPr>
+            <w:tcW w:w="2132" w:type="dxa"/>
+            <w:shd w:val="clear" w:color="auto" w:fill="auto"/>
+          </w:tcPr>
+          <w:p>
+            <w:pPr>
+              <w:pStyle w:val="ColumnHeader"/>
+              <w:jc w:val="center"/>
+            </w:pPr>
+            <w:r>
+              <w:t>(1)</w:t>
+            </w:r>
+          </w:p>
+          <w:p>
+            <w:pPr>
+              <w:pStyle w:val="ColumnHeader"/>
+              <w:jc w:val="center"/>
+            </w:pPr>
+            <w:r>
+              <w:t>Receptor</w:t>
+            </w:r>
+          </w:p>
+        </w:tc>
+        <w:tc>
+          <w:tcPr>
+            <w:tcW w:w="2132" w:type="dxa"/>
+            <w:shd w:val="clear" w:color="auto" w:fill="auto"/>
+          </w:tcPr>
+          <w:p>
+            <w:pPr>
+              <w:pStyle w:val="ColumnHeader"/>
+              <w:jc w:val="center"/>
+            </w:pPr>
+            <w:r>
+              <w:t>(2)</w:t>
+            </w:r>
+          </w:p>
+          <w:p>
+            <w:pPr>
+              <w:pStyle w:val="ColumnHeader"/>
+              <w:jc w:val="center"/>
+            </w:pPr>
+            <w:r>
+              <w:t>Easting</w:t>
+            </w:r>
+          </w:p>
+        </w:tc>
+        <w:tc>
+          <w:tcPr>
+            <w:tcW w:w="2132" w:type="dxa"/>
+            <w:shd w:val="clear" w:color="auto" w:fill="auto"/>
+          </w:tcPr>
+          <w:p>
+            <w:pPr>
+              <w:pStyle w:val="ColumnHeader"/>
+              <w:jc w:val="center"/>
+            </w:pPr>
+            <w:r>
+              <w:t>(3)</w:t>
+            </w:r>
+          </w:p>
+          <w:p>
+            <w:pPr>
+              <w:pStyle w:val="ColumnHeader"/>
+              <w:jc w:val="center"/>
+            </w:pPr>
+            <w:r>
+              <w:t>Northing</w:t>
+            </w:r>
+          </w:p>
+        </w:tc>
+        <w:tc>
+          <w:tcPr>
+            <w:tcW w:w="2132" w:type="dxa"/>
+            <w:shd w:val="clear" w:color="auto" w:fill="auto"/>
+          </w:tcPr>
+          <w:p>
+            <w:pPr>
+              <w:pStyle w:val="ColumnHeader"/>
+              <w:jc w:val="center"/>
+            </w:pPr>
+            <w:r>
+              <w:t>(3)</w:t>
+            </w:r>
+          </w:p>
+          <w:p>
+            <w:pPr>
+              <w:pStyle w:val="ColumnHeader"/>
+              <w:jc w:val="center"/>
+            </w:pPr>
+            <w:r>
+              <w:t>Rating</w:t>
+            </w:r>
+            <w:r>
+              <w:t xml:space="preserve"> </w:t>
+            </w:r>
+            <w:r>
+              <w:t>Level,</w:t>
+            </w:r>
+            <w:r>
+              <w:t xml:space="preserve"> </w:t>
+            </w:r>
+            <w:proofErr w:type="spellStart"/>
+            <w:r>
+              <w:t>LAR,Tr</w:t>
+            </w:r>
+            <w:proofErr w:type="spellEnd"/>
+            <w:r>
+              <w:t xml:space="preserve"> </w:t>
+            </w:r>
+            <w:r>
+              <w:t>dB</w:t>
             </w:r>
           </w:p>
         </w:tc>
@@ -1087,31 +1809,19 @@
               <w:pStyle w:val="TableText"/>
             </w:pPr>
             <w:r>
-              <w:t>R6,</w:t>
+              <w:t>R1,</w:t>
             </w:r>
             <w:r>
               <w:t xml:space="preserve"> </w:t>
             </w:r>
             <w:r>
-              <w:t>2</w:t>
+              <w:t>Wren</w:t>
             </w:r>
             <w:r>
               <w:t xml:space="preserve"> </w:t>
             </w:r>
             <w:r>
-              <w:t>Forest</w:t>
-            </w:r>
-            <w:r>
-              <w:t xml:space="preserve"> </w:t>
-            </w:r>
-            <w:r>
-              <w:t>Grove</w:t>
-            </w:r>
-            <w:r>
-              <w:t xml:space="preserve"> </w:t>
-            </w:r>
-            <w:r>
-              <w:t>Barlow</w:t>
+              <w:t>Hall</w:t>
             </w:r>
           </w:p>
         </w:tc>
@@ -1124,7 +1834,7 @@
               <w:pStyle w:val="TableText"/>
             </w:pPr>
             <w:r>
-              <w:t>465213.8</w:t>
+              <w:t>467273.9</w:t>
             </w:r>
           </w:p>
         </w:tc>
@@ -1137,7 +1847,7 @@
               <w:pStyle w:val="TableText"/>
             </w:pPr>
             <w:r>
-              <w:t>428417.7</w:t>
+              <w:t>427168.2</w:t>
             </w:r>
           </w:p>
         </w:tc>
@@ -1150,7 +1860,7 @@
               <w:pStyle w:val="TableText"/>
             </w:pPr>
             <w:r>
-              <w:t>34</w:t>
+              <w:t>30</w:t>
             </w:r>
           </w:p>
         </w:tc>
@@ -1165,19 +1875,19 @@
               <w:pStyle w:val="TableText"/>
             </w:pPr>
             <w:r>
-              <w:t>R7,</w:t>
+              <w:t>R2,</w:t>
             </w:r>
             <w:r>
               <w:t xml:space="preserve"> </w:t>
             </w:r>
             <w:r>
-              <w:t>Brigg</w:t>
+              <w:t>Long</w:t>
             </w:r>
             <w:r>
               <w:t xml:space="preserve"> </w:t>
             </w:r>
             <w:r>
-              <w:t>Lane</w:t>
+              <w:t>Drax</w:t>
             </w:r>
           </w:p>
         </w:tc>
@@ -1190,7 +1900,7 @@
               <w:pStyle w:val="TableText"/>
             </w:pPr>
             <w:r>
-              <w:t>465054.1</w:t>
+              <w:t>468163.8</w:t>
             </w:r>
           </w:p>
         </w:tc>
@@ -1203,7 +1913,7 @@
               <w:pStyle w:val="TableText"/>
             </w:pPr>
             <w:r>
-              <w:t>426248.0</w:t>
+              <w:t>428107.5</w:t>
             </w:r>
           </w:p>
         </w:tc>
@@ -1216,485 +1926,30 @@
               <w:pStyle w:val="TableText"/>
             </w:pPr>
             <w:r>
-              <w:t>33</w:t>
+              <w:t>25</w:t>
             </w:r>
           </w:p>
         </w:tc>
       </w:tr>
-      <w:tr>
-        <w:tc>
-          <w:tcPr>
-            <w:tcW w:w="2132" w:type="dxa"/>
-          </w:tcPr>
-          <w:p>
-            <w:pPr>
-              <w:pStyle w:val="TableText"/>
-            </w:pPr>
-            <w:r>
-              <w:t>R8,</w:t>
-            </w:r>
-            <w:r>
-              <w:t xml:space="preserve"> </w:t>
-            </w:r>
-            <w:r>
-              <w:t>Station</w:t>
-            </w:r>
-            <w:r>
-              <w:t xml:space="preserve"> </w:t>
-            </w:r>
-            <w:r>
-              <w:t>Cottage</w:t>
-            </w:r>
-          </w:p>
-        </w:tc>
-        <w:tc>
-          <w:tcPr>
-            <w:tcW w:w="2132" w:type="dxa"/>
-          </w:tcPr>
-          <w:p>
-            <w:pPr>
-              <w:pStyle w:val="TableText"/>
-            </w:pPr>
-            <w:r>
-              <w:t>466671.9</w:t>
-            </w:r>
-          </w:p>
-        </w:tc>
-        <w:tc>
-          <w:tcPr>
-            <w:tcW w:w="2132" w:type="dxa"/>
-          </w:tcPr>
-          <w:p>
-            <w:pPr>
-              <w:pStyle w:val="TableText"/>
-            </w:pPr>
-            <w:r>
-              <w:t>426399.0</w:t>
-            </w:r>
-          </w:p>
-        </w:tc>
-        <w:tc>
-          <w:tcPr>
-            <w:tcW w:w="2132" w:type="dxa"/>
-          </w:tcPr>
-          <w:p>
-            <w:pPr>
-              <w:pStyle w:val="TableText"/>
-            </w:pPr>
-            <w:r>
-              <w:t>23</w:t>
-            </w:r>
-          </w:p>
-        </w:tc>
-      </w:tr>
-      <w:tr>
-        <w:tc>
-          <w:tcPr>
-            <w:tcW w:w="2132" w:type="dxa"/>
-          </w:tcPr>
-          <w:p>
-            <w:pPr>
-              <w:pStyle w:val="TableText"/>
-            </w:pPr>
-            <w:r>
-              <w:t>R9,</w:t>
-            </w:r>
-            <w:r>
-              <w:t xml:space="preserve"> </w:t>
-            </w:r>
-            <w:r>
-              <w:t>Briden</w:t>
-            </w:r>
-            <w:r>
-              <w:t xml:space="preserve"> </w:t>
-            </w:r>
-            <w:r>
-              <w:t>Bungalow</w:t>
-            </w:r>
-          </w:p>
-        </w:tc>
-        <w:tc>
-          <w:tcPr>
-            <w:tcW w:w="2132" w:type="dxa"/>
-          </w:tcPr>
-          <w:p>
-            <w:pPr>
-              <w:pStyle w:val="TableText"/>
-            </w:pPr>
-            <w:r>
-              <w:t>467759.4</w:t>
-            </w:r>
-          </w:p>
-        </w:tc>
-        <w:tc>
-          <w:tcPr>
-            <w:tcW w:w="2132" w:type="dxa"/>
-          </w:tcPr>
-          <w:p>
-            <w:pPr>
-              <w:pStyle w:val="TableText"/>
-            </w:pPr>
-            <w:r>
-              <w:t>426857.7</w:t>
-            </w:r>
-          </w:p>
-        </w:tc>
-        <w:tc>
-          <w:tcPr>
-            <w:tcW w:w="2132" w:type="dxa"/>
-          </w:tcPr>
-          <w:p>
-            <w:pPr>
-              <w:pStyle w:val="TableText"/>
-            </w:pPr>
-            <w:r>
-              <w:t>27</w:t>
-            </w:r>
-          </w:p>
-        </w:tc>
-      </w:tr>
-      <w:tr>
-        <w:tc>
-          <w:tcPr>
-            <w:tcW w:w="2132" w:type="dxa"/>
-          </w:tcPr>
-          <w:p>
-            <w:pPr>
-              <w:pStyle w:val="TableText"/>
-            </w:pPr>
-            <w:r>
-              <w:t>R10,</w:t>
-            </w:r>
-            <w:r>
-              <w:t xml:space="preserve"> </w:t>
-            </w:r>
-            <w:r>
-              <w:t>Weston</w:t>
-            </w:r>
-            <w:r>
-              <w:t xml:space="preserve"> </w:t>
-            </w:r>
-            <w:r>
-              <w:t>House</w:t>
-            </w:r>
-          </w:p>
-        </w:tc>
-        <w:tc>
-          <w:tcPr>
-            <w:tcW w:w="2132" w:type="dxa"/>
-          </w:tcPr>
-          <w:p>
-            <w:pPr>
-              <w:pStyle w:val="TableText"/>
-            </w:pPr>
-            <w:r>
-              <w:t>466922.8</w:t>
-            </w:r>
-          </w:p>
-        </w:tc>
-        <w:tc>
-          <w:tcPr>
-            <w:tcW w:w="2132" w:type="dxa"/>
-          </w:tcPr>
-          <w:p>
-            <w:pPr>
-              <w:pStyle w:val="TableText"/>
-            </w:pPr>
-            <w:r>
-              <w:t>426331.1</w:t>
-            </w:r>
-          </w:p>
-        </w:tc>
-        <w:tc>
-          <w:tcPr>
-            <w:tcW w:w="2132" w:type="dxa"/>
-          </w:tcPr>
-          <w:p>
-            <w:pPr>
-              <w:pStyle w:val="TableText"/>
-            </w:pPr>
-            <w:r>
-              <w:t>24</w:t>
-            </w:r>
-          </w:p>
-        </w:tc>
-      </w:tr>
-      <w:tr>
-        <w:tc>
-          <w:tcPr>
-            <w:tcW w:w="2132" w:type="dxa"/>
-          </w:tcPr>
-          <w:p>
-            <w:pPr>
-              <w:pStyle w:val="TableText"/>
-            </w:pPr>
-            <w:r>
-              <w:t>R11,</w:t>
-            </w:r>
-            <w:r>
-              <w:t xml:space="preserve"> </w:t>
-            </w:r>
-            <w:r>
-              <w:t>Rose</w:t>
-            </w:r>
-            <w:r>
-              <w:t xml:space="preserve"> </w:t>
-            </w:r>
-            <w:r>
-              <w:t>Cottage</w:t>
-            </w:r>
-          </w:p>
-        </w:tc>
-        <w:tc>
-          <w:tcPr>
-            <w:tcW w:w="2132" w:type="dxa"/>
-          </w:tcPr>
-          <w:p>
-            <w:pPr>
-              <w:pStyle w:val="TableText"/>
-            </w:pPr>
-            <w:r>
-              <w:t>468427.5</w:t>
-            </w:r>
-          </w:p>
-        </w:tc>
-        <w:tc>
-          <w:tcPr>
-            <w:tcW w:w="2132" w:type="dxa"/>
-          </w:tcPr>
-          <w:p>
-            <w:pPr>
-              <w:pStyle w:val="TableText"/>
-            </w:pPr>
-            <w:r>
-              <w:t>426135.4</w:t>
-            </w:r>
-          </w:p>
-        </w:tc>
-        <w:tc>
-          <w:tcPr>
-            <w:tcW w:w="2132" w:type="dxa"/>
-          </w:tcPr>
-          <w:p>
-            <w:pPr>
-              <w:pStyle w:val="TableText"/>
-            </w:pPr>
-            <w:r>
-              <w:t>24</w:t>
-            </w:r>
-          </w:p>
-        </w:tc>
-      </w:tr>
-      <w:tr>
-        <w:tc>
-          <w:tcPr>
-            <w:tcW w:w="2132" w:type="dxa"/>
-          </w:tcPr>
-          <w:p>
-            <w:pPr>
-              <w:pStyle w:val="TableText"/>
-            </w:pPr>
-            <w:r>
-              <w:t>R12,</w:t>
-            </w:r>
-            <w:r>
-              <w:t xml:space="preserve"> </w:t>
-            </w:r>
-            <w:r>
-              <w:t>Brigg</w:t>
-            </w:r>
-            <w:r>
-              <w:t xml:space="preserve"> </w:t>
-            </w:r>
-            <w:r>
-              <w:t>Farm</w:t>
-            </w:r>
-            <w:r>
-              <w:t xml:space="preserve"> </w:t>
-            </w:r>
-            <w:r>
-              <w:t>Court</w:t>
-            </w:r>
-          </w:p>
-        </w:tc>
-        <w:tc>
-          <w:tcPr>
-            <w:tcW w:w="2132" w:type="dxa"/>
-          </w:tcPr>
-          <w:p>
-            <w:pPr>
-              <w:pStyle w:val="TableText"/>
-            </w:pPr>
-            <w:r>
-              <w:t>465207.2</w:t>
-            </w:r>
-          </w:p>
-        </w:tc>
-        <w:tc>
-          <w:tcPr>
-            <w:tcW w:w="2132" w:type="dxa"/>
-          </w:tcPr>
-          <w:p>
-            <w:pPr>
-              <w:pStyle w:val="TableText"/>
-            </w:pPr>
-            <w:r>
-              <w:t>426066.8</w:t>
-            </w:r>
-          </w:p>
-        </w:tc>
-        <w:tc>
-          <w:tcPr>
-            <w:tcW w:w="2132" w:type="dxa"/>
-          </w:tcPr>
-          <w:p>
-            <w:pPr>
-              <w:pStyle w:val="TableText"/>
-            </w:pPr>
-            <w:r>
-              <w:t>24</w:t>
-            </w:r>
-          </w:p>
-        </w:tc>
-      </w:tr>
-      <w:tr>
-        <w:tc>
-          <w:tcPr>
-            <w:tcW w:w="2132" w:type="dxa"/>
-          </w:tcPr>
-          <w:p>
-            <w:pPr>
-              <w:pStyle w:val="TableText"/>
-            </w:pPr>
-            <w:r>
-              <w:t>R13,</w:t>
-            </w:r>
-            <w:r>
-              <w:t xml:space="preserve"> </w:t>
-            </w:r>
-            <w:r>
-              <w:t>Camela</w:t>
-            </w:r>
-            <w:r>
-              <w:t xml:space="preserve"> </w:t>
-            </w:r>
-            <w:r>
-              <w:t>House</w:t>
-            </w:r>
-          </w:p>
-        </w:tc>
-        <w:tc>
-          <w:tcPr>
-            <w:tcW w:w="2132" w:type="dxa"/>
-          </w:tcPr>
-          <w:p>
-            <w:pPr>
-              <w:pStyle w:val="TableText"/>
-            </w:pPr>
-            <w:r>
-              <w:t>464868.2</w:t>
-            </w:r>
-          </w:p>
-        </w:tc>
-        <w:tc>
-          <w:tcPr>
-            <w:tcW w:w="2132" w:type="dxa"/>
-          </w:tcPr>
-          <w:p>
-            <w:pPr>
-              <w:pStyle w:val="TableText"/>
-            </w:pPr>
-            <w:r>
-              <w:t>426604.7</w:t>
-            </w:r>
-          </w:p>
-        </w:tc>
-        <w:tc>
-          <w:tcPr>
-            <w:tcW w:w="2132" w:type="dxa"/>
-          </w:tcPr>
-          <w:p>
-            <w:pPr>
-              <w:pStyle w:val="TableText"/>
-            </w:pPr>
-            <w:r>
-              <w:t>36</w:t>
-            </w:r>
-          </w:p>
-        </w:tc>
-      </w:tr>
-      <w:tr>
-        <w:tc>
-          <w:tcPr>
-            <w:tcW w:w="2132" w:type="dxa"/>
-            <w:shd w:val="clear" w:color="auto" w:fill="auto"/>
-          </w:tcPr>
-          <w:p>
-            <w:pPr>
-              <w:pStyle w:val="TableText"/>
-            </w:pPr>
-            <w:r>
-              <w:t>R14,</w:t>
-            </w:r>
-            <w:r>
-              <w:t xml:space="preserve"> </w:t>
-            </w:r>
-            <w:r>
-              <w:t>Low</w:t>
-            </w:r>
-            <w:r>
-              <w:t xml:space="preserve"> </w:t>
-            </w:r>
-            <w:r>
-              <w:t>Farm</w:t>
-            </w:r>
-          </w:p>
-        </w:tc>
-        <w:tc>
-          <w:tcPr>
-            <w:tcW w:w="2132" w:type="dxa"/>
-            <w:shd w:val="clear" w:color="auto" w:fill="auto"/>
-          </w:tcPr>
-          <w:p>
-            <w:pPr>
-              <w:pStyle w:val="TableText"/>
-            </w:pPr>
-            <w:r>
-              <w:t>464211.5</w:t>
-            </w:r>
-          </w:p>
-        </w:tc>
-        <w:tc>
-          <w:tcPr>
-            <w:tcW w:w="2132" w:type="dxa"/>
-            <w:shd w:val="clear" w:color="auto" w:fill="auto"/>
-          </w:tcPr>
-          <w:p>
-            <w:pPr>
-              <w:pStyle w:val="TableText"/>
-            </w:pPr>
-            <w:r>
-              <w:t>427351.1</w:t>
-            </w:r>
-          </w:p>
-        </w:tc>
-        <w:tc>
-          <w:tcPr>
-            <w:tcW w:w="2132" w:type="dxa"/>
-            <w:shd w:val="clear" w:color="auto" w:fill="auto"/>
-          </w:tcPr>
-          <w:p>
-            <w:pPr>
-              <w:pStyle w:val="TableText"/>
-            </w:pPr>
-            <w:r>
-              <w:t>35</w:t>
-            </w:r>
-          </w:p>
-        </w:tc>
-      </w:tr>
-      <w:bookmarkEnd w:id="43"/>
     </w:tbl>
+    <w:p>
+      <w:pPr>
+        <w:pStyle w:val="N2"/>
+        <w:numPr>
+          <w:ilvl w:val="0"/>
+          <w:numId w:val="0"/>
+        </w:numPr>
+      </w:pPr>
+    </w:p>
+    <w:p>
+      <w:pPr>
+        <w:pStyle w:val="N2"/>
+        <w:numPr>
+          <w:ilvl w:val="0"/>
+          <w:numId w:val="0"/>
+        </w:numPr>
+      </w:pPr>
+    </w:p>
     <w:p>
       <w:pPr>
         <w:pStyle w:val="N2"/>
@@ -7412,69 +7667,6 @@
 </file>
 
 <file path=customXml/item1.xml><?xml version="1.0" encoding="utf-8"?>
-<?mso-contentType ?>
-<FormTemplates xmlns="http://schemas.microsoft.com/sharepoint/v3/contenttype/forms">
-  <Display>DocumentLibraryForm</Display>
-  <Edit>DocumentLibraryForm</Edit>
-  <New>DocumentLibraryForm</New>
-</FormTemplates>
-</file>
-
-<file path=customXml/item2.xml><?xml version="1.0" encoding="utf-8"?>
-<?mso-contentType ?>
-<spe:Receivers xmlns:spe="http://schemas.microsoft.com/sharepoint/events">
-  <Receiver>
-    <Name>Document ID Generator</Name>
-    <Synchronization>Synchronous</Synchronization>
-    <Type>10001</Type>
-    <SequenceNumber>1000</SequenceNumber>
-    <Url/>
-    <Assembly>Microsoft.Office.DocumentManagement, Version=16.0.0.0, Culture=neutral, PublicKeyToken=71e9bce111e9429c</Assembly>
-    <Class>Microsoft.Office.DocumentManagement.Internal.DocIdHandler</Class>
-    <Data/>
-    <Filter/>
-  </Receiver>
-  <Receiver>
-    <Name>Document ID Generator</Name>
-    <Synchronization>Synchronous</Synchronization>
-    <Type>10002</Type>
-    <SequenceNumber>1001</SequenceNumber>
-    <Url/>
-    <Assembly>Microsoft.Office.DocumentManagement, Version=16.0.0.0, Culture=neutral, PublicKeyToken=71e9bce111e9429c</Assembly>
-    <Class>Microsoft.Office.DocumentManagement.Internal.DocIdHandler</Class>
-    <Data/>
-    <Filter/>
-  </Receiver>
-  <Receiver>
-    <Name>Document ID Generator</Name>
-    <Synchronization>Synchronous</Synchronization>
-    <Type>10004</Type>
-    <SequenceNumber>1002</SequenceNumber>
-    <Url/>
-    <Assembly>Microsoft.Office.DocumentManagement, Version=16.0.0.0, Culture=neutral, PublicKeyToken=71e9bce111e9429c</Assembly>
-    <Class>Microsoft.Office.DocumentManagement.Internal.DocIdHandler</Class>
-    <Data/>
-    <Filter/>
-  </Receiver>
-  <Receiver>
-    <Name>Document ID Generator</Name>
-    <Synchronization>Synchronous</Synchronization>
-    <Type>10006</Type>
-    <SequenceNumber>1003</SequenceNumber>
-    <Url/>
-    <Assembly>Microsoft.Office.DocumentManagement, Version=16.0.0.0, Culture=neutral, PublicKeyToken=71e9bce111e9429c</Assembly>
-    <Class>Microsoft.Office.DocumentManagement.Internal.DocIdHandler</Class>
-    <Data/>
-    <Filter/>
-  </Receiver>
-</spe:Receivers>
-</file>
-
-<file path=customXml/item3.xml><?xml version="1.0" encoding="utf-8"?>
-<b:Sources xmlns:b="http://schemas.openxmlformats.org/officeDocument/2006/bibliography" xmlns="http://schemas.openxmlformats.org/officeDocument/2006/bibliography" SelectedStyle="\APASixthEditionOfficeOnline.xsl" StyleName="APA" Version="6"/>
-</file>
-
-<file path=customXml/item4.xml><?xml version="1.0" encoding="utf-8"?>
 <p:properties xmlns:p="http://schemas.microsoft.com/office/2006/metadata/properties" xmlns:xsi="http://www.w3.org/2001/XMLSchema-instance" xmlns:pc="http://schemas.microsoft.com/office/infopath/2007/PartnerControls">
   <documentManagement>
     <c6f593ada1854b629148449de059396b xmlns="0f9fa326-da26-4ea8-b6a9-645e8136fe1d">
@@ -7514,11 +7706,11 @@
 </p:properties>
 </file>
 
-<file path=customXml/item5.xml><?xml version="1.0" encoding="utf-8"?>
+<file path=customXml/item2.xml><?xml version="1.0" encoding="utf-8"?>
 <LongProperties xmlns="http://schemas.microsoft.com/office/2006/metadata/longProperties"/>
 </file>
 
-<file path=customXml/item6.xml><?xml version="1.0" encoding="utf-8"?>
+<file path=customXml/item3.xml><?xml version="1.0" encoding="utf-8"?>
 <ct:contentTypeSchema xmlns:ct="http://schemas.microsoft.com/office/2006/metadata/contentType" xmlns:ma="http://schemas.microsoft.com/office/2006/metadata/properties/metaAttributes" ct:_="" ma:_="" ma:contentTypeName="Core Document" ma:contentTypeID="0x0101004691A8DE0991884F8E90AD6474FC737301008E54B4C2B9C2964FA395328944753A50" ma:contentTypeVersion="17" ma:contentTypeDescription="Create a new document." ma:contentTypeScope="" ma:versionID="c27ecd60b2fdfe192793ace2595a3a26">
   <xsd:schema xmlns:xsd="http://www.w3.org/2001/XMLSchema" xmlns:xs="http://www.w3.org/2001/XMLSchema" xmlns:p="http://schemas.microsoft.com/office/2006/metadata/properties" xmlns:ns2="0f9fa326-da26-4ea8-b6a9-645e8136fe1d" xmlns:ns3="538727dc-fad7-4299-9e60-1e8d2a9894b2" xmlns:ns4="aaacb922-5235-4a66-b188-303b9b46fbd7" xmlns:ns5="691a534b-388b-49e9-b770-7f7a5a0eab37" targetNamespace="http://schemas.microsoft.com/office/2006/metadata/properties" ma:root="true" ma:fieldsID="fd99aa387ae2d9a72f1fdbf73bca09c9" ns2:_="" ns3:_="" ns4:_="" ns5:_="">
     <xsd:import namespace="0f9fa326-da26-4ea8-b6a9-645e8136fe1d"/>
@@ -7824,31 +8016,70 @@
 </ct:contentTypeSchema>
 </file>
 
-<file path=customXml/itemProps1.xml><?xml version="1.0" encoding="utf-8"?>
-<ds:datastoreItem xmlns:ds="http://schemas.openxmlformats.org/officeDocument/2006/customXml" ds:itemID="{66DED244-2043-432C-93CA-D92BE641EBF9}">
-  <ds:schemaRefs>
-    <ds:schemaRef ds:uri="http://schemas.microsoft.com/sharepoint/v3/contenttype/forms"/>
-  </ds:schemaRefs>
-</ds:datastoreItem>
+<file path=customXml/item4.xml><?xml version="1.0" encoding="utf-8"?>
+<?mso-contentType ?>
+<FormTemplates xmlns="http://schemas.microsoft.com/sharepoint/v3/contenttype/forms">
+  <Display>DocumentLibraryForm</Display>
+  <Edit>DocumentLibraryForm</Edit>
+  <New>DocumentLibraryForm</New>
+</FormTemplates>
 </file>
 
-<file path=customXml/itemProps2.xml><?xml version="1.0" encoding="utf-8"?>
-<ds:datastoreItem xmlns:ds="http://schemas.openxmlformats.org/officeDocument/2006/customXml" ds:itemID="{2B0B5539-6585-4FD1-B293-FACDBE6AA2D4}">
-  <ds:schemaRefs>
-    <ds:schemaRef ds:uri="http://schemas.microsoft.com/sharepoint/events"/>
-  </ds:schemaRefs>
-</ds:datastoreItem>
+<file path=customXml/item5.xml><?xml version="1.0" encoding="utf-8"?>
+<?mso-contentType ?>
+<spe:Receivers xmlns:spe="http://schemas.microsoft.com/sharepoint/events">
+  <Receiver>
+    <Name>Document ID Generator</Name>
+    <Synchronization>Synchronous</Synchronization>
+    <Type>10001</Type>
+    <SequenceNumber>1000</SequenceNumber>
+    <Url/>
+    <Assembly>Microsoft.Office.DocumentManagement, Version=16.0.0.0, Culture=neutral, PublicKeyToken=71e9bce111e9429c</Assembly>
+    <Class>Microsoft.Office.DocumentManagement.Internal.DocIdHandler</Class>
+    <Data/>
+    <Filter/>
+  </Receiver>
+  <Receiver>
+    <Name>Document ID Generator</Name>
+    <Synchronization>Synchronous</Synchronization>
+    <Type>10002</Type>
+    <SequenceNumber>1001</SequenceNumber>
+    <Url/>
+    <Assembly>Microsoft.Office.DocumentManagement, Version=16.0.0.0, Culture=neutral, PublicKeyToken=71e9bce111e9429c</Assembly>
+    <Class>Microsoft.Office.DocumentManagement.Internal.DocIdHandler</Class>
+    <Data/>
+    <Filter/>
+  </Receiver>
+  <Receiver>
+    <Name>Document ID Generator</Name>
+    <Synchronization>Synchronous</Synchronization>
+    <Type>10004</Type>
+    <SequenceNumber>1002</SequenceNumber>
+    <Url/>
+    <Assembly>Microsoft.Office.DocumentManagement, Version=16.0.0.0, Culture=neutral, PublicKeyToken=71e9bce111e9429c</Assembly>
+    <Class>Microsoft.Office.DocumentManagement.Internal.DocIdHandler</Class>
+    <Data/>
+    <Filter/>
+  </Receiver>
+  <Receiver>
+    <Name>Document ID Generator</Name>
+    <Synchronization>Synchronous</Synchronization>
+    <Type>10006</Type>
+    <SequenceNumber>1003</SequenceNumber>
+    <Url/>
+    <Assembly>Microsoft.Office.DocumentManagement, Version=16.0.0.0, Culture=neutral, PublicKeyToken=71e9bce111e9429c</Assembly>
+    <Class>Microsoft.Office.DocumentManagement.Internal.DocIdHandler</Class>
+    <Data/>
+    <Filter/>
+  </Receiver>
+</spe:Receivers>
 </file>
 
-<file path=customXml/itemProps3.xml><?xml version="1.0" encoding="utf-8"?>
-<ds:datastoreItem xmlns:ds="http://schemas.openxmlformats.org/officeDocument/2006/customXml" ds:itemID="{1583FA35-FAFC-4E65-B1DA-0EE890FB6A5A}">
-  <ds:schemaRefs>
-    <ds:schemaRef ds:uri="http://schemas.openxmlformats.org/officeDocument/2006/bibliography"/>
-  </ds:schemaRefs>
-</ds:datastoreItem>
+<file path=customXml/item6.xml><?xml version="1.0" encoding="utf-8"?>
+<b:Sources xmlns:b="http://schemas.openxmlformats.org/officeDocument/2006/bibliography" xmlns="http://schemas.openxmlformats.org/officeDocument/2006/bibliography" SelectedStyle="\APASixthEditionOfficeOnline.xsl" StyleName="APA" Version="6"/>
 </file>
 
-<file path=customXml/itemProps4.xml><?xml version="1.0" encoding="utf-8"?>
+<file path=customXml/itemProps1.xml><?xml version="1.0" encoding="utf-8"?>
 <ds:datastoreItem xmlns:ds="http://schemas.openxmlformats.org/officeDocument/2006/customXml" ds:itemID="{EBE610A1-F606-4F39-A068-A9CA5F5FB1E6}">
   <ds:schemaRefs>
     <ds:schemaRef ds:uri="http://schemas.microsoft.com/office/2006/metadata/properties"/>
@@ -7861,7 +8092,7 @@
 </ds:datastoreItem>
 </file>
 
-<file path=customXml/itemProps5.xml><?xml version="1.0" encoding="utf-8"?>
+<file path=customXml/itemProps2.xml><?xml version="1.0" encoding="utf-8"?>
 <ds:datastoreItem xmlns:ds="http://schemas.openxmlformats.org/officeDocument/2006/customXml" ds:itemID="{E879B7C1-29DD-43BD-BE8B-734B6C181B69}">
   <ds:schemaRefs>
     <ds:schemaRef ds:uri="http://schemas.microsoft.com/office/2006/metadata/longProperties"/>
@@ -7869,7 +8100,7 @@
 </ds:datastoreItem>
 </file>
 
-<file path=customXml/itemProps6.xml><?xml version="1.0" encoding="utf-8"?>
+<file path=customXml/itemProps3.xml><?xml version="1.0" encoding="utf-8"?>
 <ds:datastoreItem xmlns:ds="http://schemas.openxmlformats.org/officeDocument/2006/customXml" ds:itemID="{FBA98980-A1F4-4DA4-9D20-F2DFE28D7D0F}">
   <ds:schemaRefs>
     <ds:schemaRef ds:uri="http://schemas.microsoft.com/office/2006/metadata/contentType"/>
@@ -7888,4 +8119,28 @@
     <ds:schemaRef ds:uri="http://schemas.microsoft.com/internal/obd"/>
   </ds:schemaRefs>
 </ds:datastoreItem>
+</file>
+
+<file path=customXml/itemProps4.xml><?xml version="1.0" encoding="utf-8"?>
+<ds:datastoreItem xmlns:ds="http://schemas.openxmlformats.org/officeDocument/2006/customXml" ds:itemID="{66DED244-2043-432C-93CA-D92BE641EBF9}">
+  <ds:schemaRefs>
+    <ds:schemaRef ds:uri="http://schemas.microsoft.com/sharepoint/v3/contenttype/forms"/>
+  </ds:schemaRefs>
+</ds:datastoreItem>
+</file>
+
+<file path=customXml/itemProps5.xml><?xml version="1.0" encoding="utf-8"?>
+<ds:datastoreItem xmlns:ds="http://schemas.openxmlformats.org/officeDocument/2006/customXml" ds:itemID="{2B0B5539-6585-4FD1-B293-FACDBE6AA2D4}">
+  <ds:schemaRefs>
+    <ds:schemaRef ds:uri="http://schemas.microsoft.com/sharepoint/events"/>
+  </ds:schemaRefs>
+</ds:datastoreItem>
+</file>
+
+<file path=customXml/itemProps6.xml><?xml version="1.0" encoding="utf-8"?>
+<ds:datastoreItem xmlns:ds="http://schemas.openxmlformats.org/officeDocument/2006/customXml" ds:itemID="{1583FA35-FAFC-4E65-B1DA-0EE890FB6A5A}">
+  <ds:schemaRefs>
+    <ds:schemaRef ds:uri="http://schemas.openxmlformats.org/officeDocument/2006/bibliography"/>
+  </ds:schemaRefs>
+</ds:datastoreItem>
 </file>
</xml_diff>